<commit_message>
creacion de funcion main y patrones
</commit_message>
<xml_diff>
--- a/Informe-parcial 1.docx
+++ b/Informe-parcial 1.docx
@@ -818,6 +818,90 @@
     <w:p>
       <w:pPr>
         <w:pageBreakBefore w:val="0"/>
+        <w:numPr>
+          <w:ilvl w:val="0"/>
+          <w:numId w:val="1"/>
+        </w:numPr>
+        <w:pBdr>
+          <w:top w:space="0" w:sz="0" w:val="nil"/>
+          <w:left w:space="0" w:sz="0" w:val="nil"/>
+          <w:bottom w:space="0" w:sz="0" w:val="nil"/>
+          <w:right w:space="0" w:sz="0" w:val="nil"/>
+          <w:between w:space="0" w:sz="0" w:val="nil"/>
+        </w:pBdr>
+        <w:shd w:fill="auto" w:val="clear"/>
+        <w:ind w:left="720" w:hanging="360"/>
+        <w:jc w:val="both"/>
+        <w:rPr>
+          <w:sz w:val="24"/>
+          <w:szCs w:val="24"/>
+        </w:rPr>
+      </w:pPr>
+      <w:r>
+        <w:rPr>
+          <w:sz w:val="24"/>
+          <w:szCs w:val="24"/>
+          <w:rtl w:val="0"/>
+        </w:rPr>
+        <w:t xml:space="preserve">En la función </w:t>
+      </w:r>
+      <w:r>
+        <w:rPr>
+          <w:b w:val="1"/>
+          <w:sz w:val="24"/>
+          <w:szCs w:val="24"/>
+          <w:rtl w:val="0"/>
+        </w:rPr>
+        <w:t xml:space="preserve">main</w:t>
+      </w:r>
+      <w:r>
+        <w:rPr>
+          <w:sz w:val="24"/>
+          <w:szCs w:val="24"/>
+          <w:rtl w:val="0"/>
+        </w:rPr>
+        <w:t xml:space="preserve">, se crea una matriz principal llamada matriz y se inicializa con ceros. También se declaran matrices para cuatro patrones predefinidos llamados </w:t>
+      </w:r>
+      <w:r>
+        <w:rPr>
+          <w:b w:val="1"/>
+          <w:sz w:val="24"/>
+          <w:szCs w:val="24"/>
+          <w:rtl w:val="0"/>
+        </w:rPr>
+        <w:t xml:space="preserve">patron1, patron2, patron3, y patron4.</w:t>
+      </w:r>
+    </w:p>
+    <w:p>
+      <w:pPr>
+        <w:pageBreakBefore w:val="0"/>
+        <w:pBdr>
+          <w:top w:space="0" w:sz="0" w:val="nil"/>
+          <w:left w:space="0" w:sz="0" w:val="nil"/>
+          <w:bottom w:space="0" w:sz="0" w:val="nil"/>
+          <w:right w:space="0" w:sz="0" w:val="nil"/>
+          <w:between w:space="0" w:sz="0" w:val="nil"/>
+        </w:pBdr>
+        <w:shd w:fill="auto" w:val="clear"/>
+        <w:ind w:left="720" w:firstLine="0"/>
+        <w:jc w:val="both"/>
+        <w:rPr>
+          <w:sz w:val="24"/>
+          <w:szCs w:val="24"/>
+        </w:rPr>
+      </w:pPr>
+      <w:r>
+        <w:rPr>
+          <w:sz w:val="24"/>
+          <w:szCs w:val="24"/>
+          <w:rtl w:val="0"/>
+        </w:rPr>
+        <w:t xml:space="preserve">Los patrones predefinidos se inicializan utilizando matrices constantes bidimensionales (pat1, pat2, pat3, y pat4) que contienen los valores correspondientes a los patrones.</w:t>
+      </w:r>
+    </w:p>
+    <w:p>
+      <w:pPr>
+        <w:pageBreakBefore w:val="0"/>
         <w:pBdr>
           <w:top w:space="0" w:sz="0" w:val="nil"/>
           <w:left w:space="0" w:sz="0" w:val="nil"/>
@@ -859,79 +943,6 @@
     </w:p>
     <w:p>
       <w:pPr>
-        <w:pStyle w:val="Heading1"/>
-        <w:pageBreakBefore w:val="0"/>
-        <w:pBdr>
-          <w:top w:space="0" w:sz="0" w:val="nil"/>
-          <w:left w:space="0" w:sz="0" w:val="nil"/>
-          <w:bottom w:space="0" w:sz="0" w:val="nil"/>
-          <w:right w:space="0" w:sz="0" w:val="nil"/>
-          <w:between w:space="0" w:sz="0" w:val="nil"/>
-        </w:pBdr>
-        <w:shd w:fill="auto" w:val="clear"/>
-        <w:spacing w:after="200" w:lineRule="auto"/>
-        <w:rPr/>
-      </w:pPr>
-      <w:bookmarkStart w:colFirst="0" w:colLast="0" w:name="_6yrjhps9y9ou" w:id="15"/>
-      <w:bookmarkEnd w:id="15"/>
-      <w:r>
-        <w:rPr>
-          <w:rtl w:val="0"/>
-        </w:rPr>
-      </w:r>
-    </w:p>
-    <w:p>
-      <w:pPr>
-        <w:rPr/>
-      </w:pPr>
-      <w:r>
-        <w:rPr>
-          <w:rtl w:val="0"/>
-        </w:rPr>
-      </w:r>
-    </w:p>
-    <w:p>
-      <w:pPr>
-        <w:rPr/>
-      </w:pPr>
-      <w:r>
-        <w:rPr>
-          <w:rtl w:val="0"/>
-        </w:rPr>
-      </w:r>
-    </w:p>
-    <w:p>
-      <w:pPr>
-        <w:rPr/>
-      </w:pPr>
-      <w:r>
-        <w:rPr>
-          <w:rtl w:val="0"/>
-        </w:rPr>
-      </w:r>
-    </w:p>
-    <w:p>
-      <w:pPr>
-        <w:rPr/>
-      </w:pPr>
-      <w:r>
-        <w:rPr>
-          <w:rtl w:val="0"/>
-        </w:rPr>
-      </w:r>
-    </w:p>
-    <w:p>
-      <w:pPr>
-        <w:rPr/>
-      </w:pPr>
-      <w:r>
-        <w:rPr>
-          <w:rtl w:val="0"/>
-        </w:rPr>
-      </w:r>
-    </w:p>
-    <w:p>
-      <w:pPr>
         <w:rPr/>
       </w:pPr>
       <w:r>
@@ -943,8 +954,9 @@
     <w:tbl>
       <w:tblPr>
         <w:tblStyle w:val="Table1"/>
-        <w:tblW w:w="9255.0" w:type="dxa"/>
+        <w:tblW w:w="9240.0" w:type="dxa"/>
         <w:jc w:val="left"/>
+        <w:tblInd w:w="15.0" w:type="dxa"/>
         <w:tblBorders>
           <w:top w:color="f6b26b" w:space="0" w:sz="8" w:val="single"/>
           <w:left w:color="f6b26b" w:space="0" w:sz="8" w:val="single"/>
@@ -957,12 +969,12 @@
         <w:tblLook w:val="0600"/>
       </w:tblPr>
       <w:tblGrid>
-        <w:gridCol w:w="3000"/>
+        <w:gridCol w:w="2985"/>
         <w:gridCol w:w="3120"/>
         <w:gridCol w:w="3135"/>
         <w:tblGridChange w:id="0">
           <w:tblGrid>
-            <w:gridCol w:w="3000"/>
+            <w:gridCol w:w="2985"/>
             <w:gridCol w:w="3120"/>
             <w:gridCol w:w="3135"/>
           </w:tblGrid>
@@ -1004,14 +1016,16 @@
               </w:pBdr>
               <w:shd w:fill="auto" w:val="clear"/>
               <w:spacing w:before="0" w:lineRule="auto"/>
-              <w:rPr/>
-            </w:pPr>
-            <w:bookmarkStart w:colFirst="0" w:colLast="0" w:name="_riu7lqlxpqrr" w:id="16"/>
-            <w:bookmarkEnd w:id="16"/>
-            <w:r>
-              <w:rPr>
-                <w:rtl w:val="0"/>
-              </w:rPr>
+              <w:jc w:val="center"/>
+              <w:rPr/>
+            </w:pPr>
+            <w:bookmarkStart w:colFirst="0" w:colLast="0" w:name="_riu7lqlxpqrr" w:id="15"/>
+            <w:bookmarkEnd w:id="15"/>
+            <w:r>
+              <w:rPr>
+                <w:rtl w:val="0"/>
+              </w:rPr>
+              <w:t xml:space="preserve">NOMBRE</w:t>
             </w:r>
           </w:p>
         </w:tc>
@@ -1045,14 +1059,16 @@
               </w:pBdr>
               <w:shd w:fill="auto" w:val="clear"/>
               <w:spacing w:before="0" w:lineRule="auto"/>
-              <w:rPr/>
-            </w:pPr>
-            <w:bookmarkStart w:colFirst="0" w:colLast="0" w:name="_ai85dxyqa8ti" w:id="17"/>
-            <w:bookmarkEnd w:id="17"/>
-            <w:r>
-              <w:rPr>
-                <w:rtl w:val="0"/>
-              </w:rPr>
+              <w:jc w:val="center"/>
+              <w:rPr/>
+            </w:pPr>
+            <w:bookmarkStart w:colFirst="0" w:colLast="0" w:name="_ai85dxyqa8ti" w:id="16"/>
+            <w:bookmarkEnd w:id="16"/>
+            <w:r>
+              <w:rPr>
+                <w:rtl w:val="0"/>
+              </w:rPr>
+              <w:t xml:space="preserve">PATRONES</w:t>
             </w:r>
           </w:p>
         </w:tc>
@@ -1088,8 +1104,8 @@
               <w:spacing w:before="0" w:lineRule="auto"/>
               <w:rPr/>
             </w:pPr>
-            <w:bookmarkStart w:colFirst="0" w:colLast="0" w:name="_ai85dxyqa8ti" w:id="17"/>
-            <w:bookmarkEnd w:id="17"/>
+            <w:bookmarkStart w:colFirst="0" w:colLast="0" w:name="_ai85dxyqa8ti" w:id="16"/>
+            <w:bookmarkEnd w:id="16"/>
             <w:r>
               <w:rPr>
                 <w:rtl w:val="0"/>
@@ -1134,12 +1150,14 @@
               <w:shd w:fill="auto" w:val="clear"/>
               <w:spacing w:after="0" w:before="0" w:line="240" w:lineRule="auto"/>
               <w:ind w:left="0" w:firstLine="0"/>
-              <w:rPr/>
-            </w:pPr>
-            <w:r>
-              <w:rPr>
-                <w:rtl w:val="0"/>
-              </w:rPr>
+              <w:jc w:val="center"/>
+              <w:rPr/>
+            </w:pPr>
+            <w:r>
+              <w:rPr>
+                <w:rtl w:val="0"/>
+              </w:rPr>
+              <w:t xml:space="preserve">Patron1</w:t>
             </w:r>
           </w:p>
         </w:tc>
@@ -1179,6 +1197,182 @@
               <w:rPr>
                 <w:rtl w:val="0"/>
               </w:rPr>
+              <w:t xml:space="preserve">       {1, 0, 0, 0, 0, 0, 0, 1},</w:t>
+            </w:r>
+          </w:p>
+          <w:p>
+            <w:pPr>
+              <w:pageBreakBefore w:val="0"/>
+              <w:pBdr>
+                <w:top w:space="0" w:sz="0" w:val="nil"/>
+                <w:left w:space="0" w:sz="0" w:val="nil"/>
+                <w:bottom w:space="0" w:sz="0" w:val="nil"/>
+                <w:right w:space="0" w:sz="0" w:val="nil"/>
+                <w:between w:space="0" w:sz="0" w:val="nil"/>
+              </w:pBdr>
+              <w:shd w:fill="auto" w:val="clear"/>
+              <w:spacing w:after="0" w:before="0" w:line="240" w:lineRule="auto"/>
+              <w:ind w:left="0" w:firstLine="0"/>
+              <w:rPr/>
+            </w:pPr>
+            <w:r>
+              <w:rPr>
+                <w:rtl w:val="0"/>
+              </w:rPr>
+              <w:t xml:space="preserve">       {0, 1, 0, 0, 0, 0, 1, 0},</w:t>
+            </w:r>
+          </w:p>
+          <w:p>
+            <w:pPr>
+              <w:pageBreakBefore w:val="0"/>
+              <w:pBdr>
+                <w:top w:space="0" w:sz="0" w:val="nil"/>
+                <w:left w:space="0" w:sz="0" w:val="nil"/>
+                <w:bottom w:space="0" w:sz="0" w:val="nil"/>
+                <w:right w:space="0" w:sz="0" w:val="nil"/>
+                <w:between w:space="0" w:sz="0" w:val="nil"/>
+              </w:pBdr>
+              <w:shd w:fill="auto" w:val="clear"/>
+              <w:spacing w:after="0" w:before="0" w:line="240" w:lineRule="auto"/>
+              <w:ind w:left="0" w:firstLine="0"/>
+              <w:rPr/>
+            </w:pPr>
+            <w:r>
+              <w:rPr>
+                <w:rtl w:val="0"/>
+              </w:rPr>
+              <w:t xml:space="preserve">       {0, 0, 1, 0, 0, 1, 0, 0},</w:t>
+            </w:r>
+          </w:p>
+          <w:p>
+            <w:pPr>
+              <w:pageBreakBefore w:val="0"/>
+              <w:pBdr>
+                <w:top w:space="0" w:sz="0" w:val="nil"/>
+                <w:left w:space="0" w:sz="0" w:val="nil"/>
+                <w:bottom w:space="0" w:sz="0" w:val="nil"/>
+                <w:right w:space="0" w:sz="0" w:val="nil"/>
+                <w:between w:space="0" w:sz="0" w:val="nil"/>
+              </w:pBdr>
+              <w:shd w:fill="auto" w:val="clear"/>
+              <w:spacing w:after="0" w:before="0" w:line="240" w:lineRule="auto"/>
+              <w:ind w:left="0" w:firstLine="0"/>
+              <w:rPr/>
+            </w:pPr>
+            <w:r>
+              <w:rPr>
+                <w:rtl w:val="0"/>
+              </w:rPr>
+              <w:t xml:space="preserve">       {0, 0, 0, 1, 1, 0, 0, 0},</w:t>
+            </w:r>
+          </w:p>
+          <w:p>
+            <w:pPr>
+              <w:pageBreakBefore w:val="0"/>
+              <w:pBdr>
+                <w:top w:space="0" w:sz="0" w:val="nil"/>
+                <w:left w:space="0" w:sz="0" w:val="nil"/>
+                <w:bottom w:space="0" w:sz="0" w:val="nil"/>
+                <w:right w:space="0" w:sz="0" w:val="nil"/>
+                <w:between w:space="0" w:sz="0" w:val="nil"/>
+              </w:pBdr>
+              <w:shd w:fill="auto" w:val="clear"/>
+              <w:spacing w:after="0" w:before="0" w:line="240" w:lineRule="auto"/>
+              <w:ind w:left="0" w:firstLine="0"/>
+              <w:rPr/>
+            </w:pPr>
+            <w:r>
+              <w:rPr>
+                <w:rtl w:val="0"/>
+              </w:rPr>
+              <w:t xml:space="preserve">       {0, 0, 0, 1, 1, 0, 0, 0},</w:t>
+            </w:r>
+          </w:p>
+          <w:p>
+            <w:pPr>
+              <w:pageBreakBefore w:val="0"/>
+              <w:pBdr>
+                <w:top w:space="0" w:sz="0" w:val="nil"/>
+                <w:left w:space="0" w:sz="0" w:val="nil"/>
+                <w:bottom w:space="0" w:sz="0" w:val="nil"/>
+                <w:right w:space="0" w:sz="0" w:val="nil"/>
+                <w:between w:space="0" w:sz="0" w:val="nil"/>
+              </w:pBdr>
+              <w:shd w:fill="auto" w:val="clear"/>
+              <w:spacing w:after="0" w:before="0" w:line="240" w:lineRule="auto"/>
+              <w:ind w:left="0" w:firstLine="0"/>
+              <w:rPr/>
+            </w:pPr>
+            <w:r>
+              <w:rPr>
+                <w:rtl w:val="0"/>
+              </w:rPr>
+              <w:t xml:space="preserve">       {0, 0, 1, 0, 0, 1, 0, 0},</w:t>
+            </w:r>
+          </w:p>
+          <w:p>
+            <w:pPr>
+              <w:pageBreakBefore w:val="0"/>
+              <w:pBdr>
+                <w:top w:space="0" w:sz="0" w:val="nil"/>
+                <w:left w:space="0" w:sz="0" w:val="nil"/>
+                <w:bottom w:space="0" w:sz="0" w:val="nil"/>
+                <w:right w:space="0" w:sz="0" w:val="nil"/>
+                <w:between w:space="0" w:sz="0" w:val="nil"/>
+              </w:pBdr>
+              <w:shd w:fill="auto" w:val="clear"/>
+              <w:spacing w:after="0" w:before="0" w:line="240" w:lineRule="auto"/>
+              <w:ind w:left="0" w:firstLine="0"/>
+              <w:rPr/>
+            </w:pPr>
+            <w:r>
+              <w:rPr>
+                <w:rtl w:val="0"/>
+              </w:rPr>
+              <w:t xml:space="preserve">       {0, 1, 0, 0, 0, 0, 1, 0},</w:t>
+            </w:r>
+          </w:p>
+          <w:p>
+            <w:pPr>
+              <w:pageBreakBefore w:val="0"/>
+              <w:pBdr>
+                <w:top w:space="0" w:sz="0" w:val="nil"/>
+                <w:left w:space="0" w:sz="0" w:val="nil"/>
+                <w:bottom w:space="0" w:sz="0" w:val="nil"/>
+                <w:right w:space="0" w:sz="0" w:val="nil"/>
+                <w:between w:space="0" w:sz="0" w:val="nil"/>
+              </w:pBdr>
+              <w:shd w:fill="auto" w:val="clear"/>
+              <w:spacing w:after="0" w:before="0" w:line="240" w:lineRule="auto"/>
+              <w:ind w:left="0" w:firstLine="0"/>
+              <w:rPr/>
+            </w:pPr>
+            <w:r>
+              <w:rPr>
+                <w:rtl w:val="0"/>
+              </w:rPr>
+              <w:t xml:space="preserve">       {1, 0, 0, 0, 0, 0, 0, 1}</w:t>
+            </w:r>
+          </w:p>
+          <w:p>
+            <w:pPr>
+              <w:pageBreakBefore w:val="0"/>
+              <w:pBdr>
+                <w:top w:space="0" w:sz="0" w:val="nil"/>
+                <w:left w:space="0" w:sz="0" w:val="nil"/>
+                <w:bottom w:space="0" w:sz="0" w:val="nil"/>
+                <w:right w:space="0" w:sz="0" w:val="nil"/>
+                <w:between w:space="0" w:sz="0" w:val="nil"/>
+              </w:pBdr>
+              <w:shd w:fill="auto" w:val="clear"/>
+              <w:spacing w:after="0" w:before="0" w:line="240" w:lineRule="auto"/>
+              <w:ind w:left="0" w:firstLine="0"/>
+              <w:rPr/>
+            </w:pPr>
+            <w:r>
+              <w:rPr>
+                <w:rtl w:val="0"/>
+              </w:rPr>
             </w:r>
           </w:p>
         </w:tc>
@@ -1225,7 +1419,7 @@
       <w:tr>
         <w:trPr>
           <w:cantSplit w:val="0"/>
-          <w:trHeight w:val="720" w:hRule="atLeast"/>
+          <w:trHeight w:val="1950" w:hRule="atLeast"/>
           <w:tblHeader w:val="0"/>
         </w:trPr>
         <w:tc>
@@ -1258,12 +1452,14 @@
               <w:shd w:fill="auto" w:val="clear"/>
               <w:spacing w:after="0" w:before="0" w:line="240" w:lineRule="auto"/>
               <w:ind w:left="0" w:firstLine="0"/>
-              <w:rPr/>
-            </w:pPr>
-            <w:r>
-              <w:rPr>
-                <w:rtl w:val="0"/>
-              </w:rPr>
+              <w:jc w:val="center"/>
+              <w:rPr/>
+            </w:pPr>
+            <w:r>
+              <w:rPr>
+                <w:rtl w:val="0"/>
+              </w:rPr>
+              <w:t xml:space="preserve">Patron2</w:t>
             </w:r>
           </w:p>
         </w:tc>
@@ -1303,6 +1499,182 @@
               <w:rPr>
                 <w:rtl w:val="0"/>
               </w:rPr>
+              <w:t xml:space="preserve">        {0, 0, 0, 1, 1, 0, 0, 0},</w:t>
+            </w:r>
+          </w:p>
+          <w:p>
+            <w:pPr>
+              <w:pageBreakBefore w:val="0"/>
+              <w:pBdr>
+                <w:top w:space="0" w:sz="0" w:val="nil"/>
+                <w:left w:space="0" w:sz="0" w:val="nil"/>
+                <w:bottom w:space="0" w:sz="0" w:val="nil"/>
+                <w:right w:space="0" w:sz="0" w:val="nil"/>
+                <w:between w:space="0" w:sz="0" w:val="nil"/>
+              </w:pBdr>
+              <w:shd w:fill="auto" w:val="clear"/>
+              <w:spacing w:after="0" w:before="0" w:line="240" w:lineRule="auto"/>
+              <w:ind w:left="0" w:firstLine="0"/>
+              <w:rPr/>
+            </w:pPr>
+            <w:r>
+              <w:rPr>
+                <w:rtl w:val="0"/>
+              </w:rPr>
+              <w:t xml:space="preserve">        {0, 0, 1, 1, 1, 1, 0, 0},</w:t>
+            </w:r>
+          </w:p>
+          <w:p>
+            <w:pPr>
+              <w:pageBreakBefore w:val="0"/>
+              <w:pBdr>
+                <w:top w:space="0" w:sz="0" w:val="nil"/>
+                <w:left w:space="0" w:sz="0" w:val="nil"/>
+                <w:bottom w:space="0" w:sz="0" w:val="nil"/>
+                <w:right w:space="0" w:sz="0" w:val="nil"/>
+                <w:between w:space="0" w:sz="0" w:val="nil"/>
+              </w:pBdr>
+              <w:shd w:fill="auto" w:val="clear"/>
+              <w:spacing w:after="0" w:before="0" w:line="240" w:lineRule="auto"/>
+              <w:ind w:left="0" w:firstLine="0"/>
+              <w:rPr/>
+            </w:pPr>
+            <w:r>
+              <w:rPr>
+                <w:rtl w:val="0"/>
+              </w:rPr>
+              <w:t xml:space="preserve">        {0, 1, 1, 1, 1, 1, 1, 0},</w:t>
+            </w:r>
+          </w:p>
+          <w:p>
+            <w:pPr>
+              <w:pageBreakBefore w:val="0"/>
+              <w:pBdr>
+                <w:top w:space="0" w:sz="0" w:val="nil"/>
+                <w:left w:space="0" w:sz="0" w:val="nil"/>
+                <w:bottom w:space="0" w:sz="0" w:val="nil"/>
+                <w:right w:space="0" w:sz="0" w:val="nil"/>
+                <w:between w:space="0" w:sz="0" w:val="nil"/>
+              </w:pBdr>
+              <w:shd w:fill="auto" w:val="clear"/>
+              <w:spacing w:after="0" w:before="0" w:line="240" w:lineRule="auto"/>
+              <w:ind w:left="0" w:firstLine="0"/>
+              <w:rPr/>
+            </w:pPr>
+            <w:r>
+              <w:rPr>
+                <w:rtl w:val="0"/>
+              </w:rPr>
+              <w:t xml:space="preserve">        {1, 1, 1, 1, 1, 1, 1, 1},</w:t>
+            </w:r>
+          </w:p>
+          <w:p>
+            <w:pPr>
+              <w:pageBreakBefore w:val="0"/>
+              <w:pBdr>
+                <w:top w:space="0" w:sz="0" w:val="nil"/>
+                <w:left w:space="0" w:sz="0" w:val="nil"/>
+                <w:bottom w:space="0" w:sz="0" w:val="nil"/>
+                <w:right w:space="0" w:sz="0" w:val="nil"/>
+                <w:between w:space="0" w:sz="0" w:val="nil"/>
+              </w:pBdr>
+              <w:shd w:fill="auto" w:val="clear"/>
+              <w:spacing w:after="0" w:before="0" w:line="240" w:lineRule="auto"/>
+              <w:ind w:left="0" w:firstLine="0"/>
+              <w:rPr/>
+            </w:pPr>
+            <w:r>
+              <w:rPr>
+                <w:rtl w:val="0"/>
+              </w:rPr>
+              <w:t xml:space="preserve">        {1, 1, 1, 1, 1, 1, 1, 1},</w:t>
+            </w:r>
+          </w:p>
+          <w:p>
+            <w:pPr>
+              <w:pageBreakBefore w:val="0"/>
+              <w:pBdr>
+                <w:top w:space="0" w:sz="0" w:val="nil"/>
+                <w:left w:space="0" w:sz="0" w:val="nil"/>
+                <w:bottom w:space="0" w:sz="0" w:val="nil"/>
+                <w:right w:space="0" w:sz="0" w:val="nil"/>
+                <w:between w:space="0" w:sz="0" w:val="nil"/>
+              </w:pBdr>
+              <w:shd w:fill="auto" w:val="clear"/>
+              <w:spacing w:after="0" w:before="0" w:line="240" w:lineRule="auto"/>
+              <w:ind w:left="0" w:firstLine="0"/>
+              <w:rPr/>
+            </w:pPr>
+            <w:r>
+              <w:rPr>
+                <w:rtl w:val="0"/>
+              </w:rPr>
+              <w:t xml:space="preserve">        {0, 1, 1, 1, 1, 1, 1, 0},</w:t>
+            </w:r>
+          </w:p>
+          <w:p>
+            <w:pPr>
+              <w:pageBreakBefore w:val="0"/>
+              <w:pBdr>
+                <w:top w:space="0" w:sz="0" w:val="nil"/>
+                <w:left w:space="0" w:sz="0" w:val="nil"/>
+                <w:bottom w:space="0" w:sz="0" w:val="nil"/>
+                <w:right w:space="0" w:sz="0" w:val="nil"/>
+                <w:between w:space="0" w:sz="0" w:val="nil"/>
+              </w:pBdr>
+              <w:shd w:fill="auto" w:val="clear"/>
+              <w:spacing w:after="0" w:before="0" w:line="240" w:lineRule="auto"/>
+              <w:ind w:left="0" w:firstLine="0"/>
+              <w:rPr/>
+            </w:pPr>
+            <w:r>
+              <w:rPr>
+                <w:rtl w:val="0"/>
+              </w:rPr>
+              <w:t xml:space="preserve">        {0, 0, 1, 1, 1, 1, 0, 0},</w:t>
+            </w:r>
+          </w:p>
+          <w:p>
+            <w:pPr>
+              <w:pageBreakBefore w:val="0"/>
+              <w:pBdr>
+                <w:top w:space="0" w:sz="0" w:val="nil"/>
+                <w:left w:space="0" w:sz="0" w:val="nil"/>
+                <w:bottom w:space="0" w:sz="0" w:val="nil"/>
+                <w:right w:space="0" w:sz="0" w:val="nil"/>
+                <w:between w:space="0" w:sz="0" w:val="nil"/>
+              </w:pBdr>
+              <w:shd w:fill="auto" w:val="clear"/>
+              <w:spacing w:after="0" w:before="0" w:line="240" w:lineRule="auto"/>
+              <w:ind w:left="0" w:firstLine="0"/>
+              <w:rPr/>
+            </w:pPr>
+            <w:r>
+              <w:rPr>
+                <w:rtl w:val="0"/>
+              </w:rPr>
+              <w:t xml:space="preserve">        {0, 0, 0, 1, 1, 0, 0, 0}</w:t>
+            </w:r>
+          </w:p>
+          <w:p>
+            <w:pPr>
+              <w:pageBreakBefore w:val="0"/>
+              <w:pBdr>
+                <w:top w:space="0" w:sz="0" w:val="nil"/>
+                <w:left w:space="0" w:sz="0" w:val="nil"/>
+                <w:bottom w:space="0" w:sz="0" w:val="nil"/>
+                <w:right w:space="0" w:sz="0" w:val="nil"/>
+                <w:between w:space="0" w:sz="0" w:val="nil"/>
+              </w:pBdr>
+              <w:shd w:fill="auto" w:val="clear"/>
+              <w:spacing w:after="0" w:before="0" w:line="240" w:lineRule="auto"/>
+              <w:ind w:left="0" w:firstLine="0"/>
+              <w:rPr/>
+            </w:pPr>
+            <w:r>
+              <w:rPr>
+                <w:rtl w:val="0"/>
+              </w:rPr>
             </w:r>
           </w:p>
         </w:tc>
@@ -1349,7 +1721,7 @@
       <w:tr>
         <w:trPr>
           <w:cantSplit w:val="0"/>
-          <w:trHeight w:val="720" w:hRule="atLeast"/>
+          <w:trHeight w:val="1740" w:hRule="atLeast"/>
           <w:tblHeader w:val="0"/>
         </w:trPr>
         <w:tc>
@@ -1382,12 +1754,14 @@
               <w:shd w:fill="auto" w:val="clear"/>
               <w:spacing w:after="0" w:before="0" w:line="240" w:lineRule="auto"/>
               <w:ind w:left="0" w:firstLine="0"/>
-              <w:rPr/>
-            </w:pPr>
-            <w:r>
-              <w:rPr>
-                <w:rtl w:val="0"/>
-              </w:rPr>
+              <w:jc w:val="center"/>
+              <w:rPr/>
+            </w:pPr>
+            <w:r>
+              <w:rPr>
+                <w:rtl w:val="0"/>
+              </w:rPr>
+              <w:t xml:space="preserve">Patron3</w:t>
             </w:r>
           </w:p>
         </w:tc>
@@ -1427,6 +1801,182 @@
               <w:rPr>
                 <w:rtl w:val="0"/>
               </w:rPr>
+              <w:t xml:space="preserve">        {1, 1, 0, 1, 1, 0, 1, 1},</w:t>
+            </w:r>
+          </w:p>
+          <w:p>
+            <w:pPr>
+              <w:pageBreakBefore w:val="0"/>
+              <w:pBdr>
+                <w:top w:space="0" w:sz="0" w:val="nil"/>
+                <w:left w:space="0" w:sz="0" w:val="nil"/>
+                <w:bottom w:space="0" w:sz="0" w:val="nil"/>
+                <w:right w:space="0" w:sz="0" w:val="nil"/>
+                <w:between w:space="0" w:sz="0" w:val="nil"/>
+              </w:pBdr>
+              <w:shd w:fill="auto" w:val="clear"/>
+              <w:spacing w:after="0" w:before="0" w:line="240" w:lineRule="auto"/>
+              <w:ind w:left="0" w:firstLine="0"/>
+              <w:rPr/>
+            </w:pPr>
+            <w:r>
+              <w:rPr>
+                <w:rtl w:val="0"/>
+              </w:rPr>
+              <w:t xml:space="preserve">        {1, 1, 0, 1, 1, 0, 1, 1},</w:t>
+            </w:r>
+          </w:p>
+          <w:p>
+            <w:pPr>
+              <w:pageBreakBefore w:val="0"/>
+              <w:pBdr>
+                <w:top w:space="0" w:sz="0" w:val="nil"/>
+                <w:left w:space="0" w:sz="0" w:val="nil"/>
+                <w:bottom w:space="0" w:sz="0" w:val="nil"/>
+                <w:right w:space="0" w:sz="0" w:val="nil"/>
+                <w:between w:space="0" w:sz="0" w:val="nil"/>
+              </w:pBdr>
+              <w:shd w:fill="auto" w:val="clear"/>
+              <w:spacing w:after="0" w:before="0" w:line="240" w:lineRule="auto"/>
+              <w:ind w:left="0" w:firstLine="0"/>
+              <w:rPr/>
+            </w:pPr>
+            <w:r>
+              <w:rPr>
+                <w:rtl w:val="0"/>
+              </w:rPr>
+              <w:t xml:space="preserve">        {0, 1, 1, 0, 1, 1, 0, 1},</w:t>
+            </w:r>
+          </w:p>
+          <w:p>
+            <w:pPr>
+              <w:pageBreakBefore w:val="0"/>
+              <w:pBdr>
+                <w:top w:space="0" w:sz="0" w:val="nil"/>
+                <w:left w:space="0" w:sz="0" w:val="nil"/>
+                <w:bottom w:space="0" w:sz="0" w:val="nil"/>
+                <w:right w:space="0" w:sz="0" w:val="nil"/>
+                <w:between w:space="0" w:sz="0" w:val="nil"/>
+              </w:pBdr>
+              <w:shd w:fill="auto" w:val="clear"/>
+              <w:spacing w:after="0" w:before="0" w:line="240" w:lineRule="auto"/>
+              <w:ind w:left="0" w:firstLine="0"/>
+              <w:rPr/>
+            </w:pPr>
+            <w:r>
+              <w:rPr>
+                <w:rtl w:val="0"/>
+              </w:rPr>
+              <w:t xml:space="preserve">        {0, 1, 1, 0, 1, 1, 0, 1},</w:t>
+            </w:r>
+          </w:p>
+          <w:p>
+            <w:pPr>
+              <w:pageBreakBefore w:val="0"/>
+              <w:pBdr>
+                <w:top w:space="0" w:sz="0" w:val="nil"/>
+                <w:left w:space="0" w:sz="0" w:val="nil"/>
+                <w:bottom w:space="0" w:sz="0" w:val="nil"/>
+                <w:right w:space="0" w:sz="0" w:val="nil"/>
+                <w:between w:space="0" w:sz="0" w:val="nil"/>
+              </w:pBdr>
+              <w:shd w:fill="auto" w:val="clear"/>
+              <w:spacing w:after="0" w:before="0" w:line="240" w:lineRule="auto"/>
+              <w:ind w:left="0" w:firstLine="0"/>
+              <w:rPr/>
+            </w:pPr>
+            <w:r>
+              <w:rPr>
+                <w:rtl w:val="0"/>
+              </w:rPr>
+              <w:t xml:space="preserve">        {1, 1, 0, 1, 1, 0, 1, 1},</w:t>
+            </w:r>
+          </w:p>
+          <w:p>
+            <w:pPr>
+              <w:pageBreakBefore w:val="0"/>
+              <w:pBdr>
+                <w:top w:space="0" w:sz="0" w:val="nil"/>
+                <w:left w:space="0" w:sz="0" w:val="nil"/>
+                <w:bottom w:space="0" w:sz="0" w:val="nil"/>
+                <w:right w:space="0" w:sz="0" w:val="nil"/>
+                <w:between w:space="0" w:sz="0" w:val="nil"/>
+              </w:pBdr>
+              <w:shd w:fill="auto" w:val="clear"/>
+              <w:spacing w:after="0" w:before="0" w:line="240" w:lineRule="auto"/>
+              <w:ind w:left="0" w:firstLine="0"/>
+              <w:rPr/>
+            </w:pPr>
+            <w:r>
+              <w:rPr>
+                <w:rtl w:val="0"/>
+              </w:rPr>
+              <w:t xml:space="preserve">        {1, 1, 0, 1, 1, 0, 1, 1},</w:t>
+            </w:r>
+          </w:p>
+          <w:p>
+            <w:pPr>
+              <w:pageBreakBefore w:val="0"/>
+              <w:pBdr>
+                <w:top w:space="0" w:sz="0" w:val="nil"/>
+                <w:left w:space="0" w:sz="0" w:val="nil"/>
+                <w:bottom w:space="0" w:sz="0" w:val="nil"/>
+                <w:right w:space="0" w:sz="0" w:val="nil"/>
+                <w:between w:space="0" w:sz="0" w:val="nil"/>
+              </w:pBdr>
+              <w:shd w:fill="auto" w:val="clear"/>
+              <w:spacing w:after="0" w:before="0" w:line="240" w:lineRule="auto"/>
+              <w:ind w:left="0" w:firstLine="0"/>
+              <w:rPr/>
+            </w:pPr>
+            <w:r>
+              <w:rPr>
+                <w:rtl w:val="0"/>
+              </w:rPr>
+              <w:t xml:space="preserve">        {0, 1, 1, 0, 1, 1, 0, 1},</w:t>
+            </w:r>
+          </w:p>
+          <w:p>
+            <w:pPr>
+              <w:pageBreakBefore w:val="0"/>
+              <w:pBdr>
+                <w:top w:space="0" w:sz="0" w:val="nil"/>
+                <w:left w:space="0" w:sz="0" w:val="nil"/>
+                <w:bottom w:space="0" w:sz="0" w:val="nil"/>
+                <w:right w:space="0" w:sz="0" w:val="nil"/>
+                <w:between w:space="0" w:sz="0" w:val="nil"/>
+              </w:pBdr>
+              <w:shd w:fill="auto" w:val="clear"/>
+              <w:spacing w:after="0" w:before="0" w:line="240" w:lineRule="auto"/>
+              <w:ind w:left="0" w:firstLine="0"/>
+              <w:rPr/>
+            </w:pPr>
+            <w:r>
+              <w:rPr>
+                <w:rtl w:val="0"/>
+              </w:rPr>
+              <w:t xml:space="preserve">        {0, 1, 1, 0, 1, 1, 0, 1}</w:t>
+            </w:r>
+          </w:p>
+          <w:p>
+            <w:pPr>
+              <w:pageBreakBefore w:val="0"/>
+              <w:pBdr>
+                <w:top w:space="0" w:sz="0" w:val="nil"/>
+                <w:left w:space="0" w:sz="0" w:val="nil"/>
+                <w:bottom w:space="0" w:sz="0" w:val="nil"/>
+                <w:right w:space="0" w:sz="0" w:val="nil"/>
+                <w:between w:space="0" w:sz="0" w:val="nil"/>
+              </w:pBdr>
+              <w:shd w:fill="auto" w:val="clear"/>
+              <w:spacing w:after="0" w:before="0" w:line="240" w:lineRule="auto"/>
+              <w:ind w:left="0" w:firstLine="0"/>
+              <w:rPr/>
+            </w:pPr>
+            <w:r>
+              <w:rPr>
+                <w:rtl w:val="0"/>
+              </w:rPr>
             </w:r>
           </w:p>
         </w:tc>
@@ -1470,7 +2020,331 @@
           </w:p>
         </w:tc>
       </w:tr>
+      <w:tr>
+        <w:trPr>
+          <w:cantSplit w:val="0"/>
+          <w:trHeight w:val="1740" w:hRule="atLeast"/>
+          <w:tblHeader w:val="0"/>
+        </w:trPr>
+        <w:tc>
+          <w:tcPr>
+            <w:tcBorders>
+              <w:top w:color="c8ad73" w:space="0" w:sz="8" w:val="single"/>
+              <w:left w:color="c8ad73" w:space="0" w:sz="8" w:val="single"/>
+              <w:bottom w:color="c8ad73" w:space="0" w:sz="8" w:val="single"/>
+              <w:right w:color="c8ad73" w:space="0" w:sz="8" w:val="single"/>
+            </w:tcBorders>
+            <w:shd w:fill="auto" w:val="clear"/>
+            <w:tcMar>
+              <w:top w:w="100.0" w:type="dxa"/>
+              <w:left w:w="100.0" w:type="dxa"/>
+              <w:bottom w:w="100.0" w:type="dxa"/>
+              <w:right w:w="100.0" w:type="dxa"/>
+            </w:tcMar>
+            <w:vAlign w:val="center"/>
+          </w:tcPr>
+          <w:p>
+            <w:pPr>
+              <w:pageBreakBefore w:val="0"/>
+              <w:pBdr>
+                <w:top w:space="0" w:sz="0" w:val="nil"/>
+                <w:left w:space="0" w:sz="0" w:val="nil"/>
+                <w:bottom w:space="0" w:sz="0" w:val="nil"/>
+                <w:right w:space="0" w:sz="0" w:val="nil"/>
+                <w:between w:space="0" w:sz="0" w:val="nil"/>
+              </w:pBdr>
+              <w:shd w:fill="auto" w:val="clear"/>
+              <w:spacing w:after="0" w:before="0" w:line="240" w:lineRule="auto"/>
+              <w:ind w:left="0" w:firstLine="0"/>
+              <w:jc w:val="center"/>
+              <w:rPr/>
+            </w:pPr>
+            <w:r>
+              <w:rPr>
+                <w:rtl w:val="0"/>
+              </w:rPr>
+              <w:t xml:space="preserve">Patron4</w:t>
+            </w:r>
+          </w:p>
+        </w:tc>
+        <w:tc>
+          <w:tcPr>
+            <w:tcBorders>
+              <w:top w:color="c8ad73" w:space="0" w:sz="8" w:val="single"/>
+              <w:left w:color="c8ad73" w:space="0" w:sz="8" w:val="single"/>
+              <w:bottom w:color="c8ad73" w:space="0" w:sz="8" w:val="single"/>
+              <w:right w:color="c8ad73" w:space="0" w:sz="8" w:val="single"/>
+            </w:tcBorders>
+            <w:shd w:fill="auto" w:val="clear"/>
+            <w:tcMar>
+              <w:top w:w="100.0" w:type="dxa"/>
+              <w:left w:w="100.0" w:type="dxa"/>
+              <w:bottom w:w="100.0" w:type="dxa"/>
+              <w:right w:w="100.0" w:type="dxa"/>
+            </w:tcMar>
+            <w:vAlign w:val="center"/>
+          </w:tcPr>
+          <w:p>
+            <w:pPr>
+              <w:pageBreakBefore w:val="0"/>
+              <w:pBdr>
+                <w:top w:space="0" w:sz="0" w:val="nil"/>
+                <w:left w:space="0" w:sz="0" w:val="nil"/>
+                <w:bottom w:space="0" w:sz="0" w:val="nil"/>
+                <w:right w:space="0" w:sz="0" w:val="nil"/>
+                <w:between w:space="0" w:sz="0" w:val="nil"/>
+              </w:pBdr>
+              <w:shd w:fill="auto" w:val="clear"/>
+              <w:spacing w:after="0" w:before="0" w:line="240" w:lineRule="auto"/>
+              <w:ind w:left="0" w:firstLine="0"/>
+              <w:rPr/>
+            </w:pPr>
+            <w:r>
+              <w:rPr>
+                <w:rtl w:val="0"/>
+              </w:rPr>
+              <w:t xml:space="preserve">        {1, 1, 1, 1, 0, 0, 0, 0},</w:t>
+            </w:r>
+          </w:p>
+          <w:p>
+            <w:pPr>
+              <w:pageBreakBefore w:val="0"/>
+              <w:pBdr>
+                <w:top w:space="0" w:sz="0" w:val="nil"/>
+                <w:left w:space="0" w:sz="0" w:val="nil"/>
+                <w:bottom w:space="0" w:sz="0" w:val="nil"/>
+                <w:right w:space="0" w:sz="0" w:val="nil"/>
+                <w:between w:space="0" w:sz="0" w:val="nil"/>
+              </w:pBdr>
+              <w:shd w:fill="auto" w:val="clear"/>
+              <w:spacing w:after="0" w:before="0" w:line="240" w:lineRule="auto"/>
+              <w:ind w:left="0" w:firstLine="0"/>
+              <w:rPr/>
+            </w:pPr>
+            <w:r>
+              <w:rPr>
+                <w:rtl w:val="0"/>
+              </w:rPr>
+              <w:t xml:space="preserve">        {0, 1, 1, 1, 1, 0, 0, 0},</w:t>
+            </w:r>
+          </w:p>
+          <w:p>
+            <w:pPr>
+              <w:pageBreakBefore w:val="0"/>
+              <w:pBdr>
+                <w:top w:space="0" w:sz="0" w:val="nil"/>
+                <w:left w:space="0" w:sz="0" w:val="nil"/>
+                <w:bottom w:space="0" w:sz="0" w:val="nil"/>
+                <w:right w:space="0" w:sz="0" w:val="nil"/>
+                <w:between w:space="0" w:sz="0" w:val="nil"/>
+              </w:pBdr>
+              <w:shd w:fill="auto" w:val="clear"/>
+              <w:spacing w:after="0" w:before="0" w:line="240" w:lineRule="auto"/>
+              <w:ind w:left="0" w:firstLine="0"/>
+              <w:rPr/>
+            </w:pPr>
+            <w:r>
+              <w:rPr>
+                <w:rtl w:val="0"/>
+              </w:rPr>
+              <w:t xml:space="preserve">        {0, 0, 1, 1, 1, 1, 0, 0},</w:t>
+            </w:r>
+          </w:p>
+          <w:p>
+            <w:pPr>
+              <w:pageBreakBefore w:val="0"/>
+              <w:pBdr>
+                <w:top w:space="0" w:sz="0" w:val="nil"/>
+                <w:left w:space="0" w:sz="0" w:val="nil"/>
+                <w:bottom w:space="0" w:sz="0" w:val="nil"/>
+                <w:right w:space="0" w:sz="0" w:val="nil"/>
+                <w:between w:space="0" w:sz="0" w:val="nil"/>
+              </w:pBdr>
+              <w:shd w:fill="auto" w:val="clear"/>
+              <w:spacing w:after="0" w:before="0" w:line="240" w:lineRule="auto"/>
+              <w:ind w:left="0" w:firstLine="0"/>
+              <w:rPr/>
+            </w:pPr>
+            <w:r>
+              <w:rPr>
+                <w:rtl w:val="0"/>
+              </w:rPr>
+              <w:t xml:space="preserve">        {0, 0, 0, 1, 1, 1, 1, 0},</w:t>
+            </w:r>
+          </w:p>
+          <w:p>
+            <w:pPr>
+              <w:pageBreakBefore w:val="0"/>
+              <w:pBdr>
+                <w:top w:space="0" w:sz="0" w:val="nil"/>
+                <w:left w:space="0" w:sz="0" w:val="nil"/>
+                <w:bottom w:space="0" w:sz="0" w:val="nil"/>
+                <w:right w:space="0" w:sz="0" w:val="nil"/>
+                <w:between w:space="0" w:sz="0" w:val="nil"/>
+              </w:pBdr>
+              <w:shd w:fill="auto" w:val="clear"/>
+              <w:spacing w:after="0" w:before="0" w:line="240" w:lineRule="auto"/>
+              <w:ind w:left="0" w:firstLine="0"/>
+              <w:rPr/>
+            </w:pPr>
+            <w:r>
+              <w:rPr>
+                <w:rtl w:val="0"/>
+              </w:rPr>
+              <w:t xml:space="preserve">        {0, 0, 0, 1, 1, 1, 1, 0},</w:t>
+            </w:r>
+          </w:p>
+          <w:p>
+            <w:pPr>
+              <w:pageBreakBefore w:val="0"/>
+              <w:pBdr>
+                <w:top w:space="0" w:sz="0" w:val="nil"/>
+                <w:left w:space="0" w:sz="0" w:val="nil"/>
+                <w:bottom w:space="0" w:sz="0" w:val="nil"/>
+                <w:right w:space="0" w:sz="0" w:val="nil"/>
+                <w:between w:space="0" w:sz="0" w:val="nil"/>
+              </w:pBdr>
+              <w:shd w:fill="auto" w:val="clear"/>
+              <w:spacing w:after="0" w:before="0" w:line="240" w:lineRule="auto"/>
+              <w:ind w:left="0" w:firstLine="0"/>
+              <w:rPr/>
+            </w:pPr>
+            <w:r>
+              <w:rPr>
+                <w:rtl w:val="0"/>
+              </w:rPr>
+              <w:t xml:space="preserve">        {0, 0, 1, 1, 1, 1, 0, 0},</w:t>
+            </w:r>
+          </w:p>
+          <w:p>
+            <w:pPr>
+              <w:pageBreakBefore w:val="0"/>
+              <w:pBdr>
+                <w:top w:space="0" w:sz="0" w:val="nil"/>
+                <w:left w:space="0" w:sz="0" w:val="nil"/>
+                <w:bottom w:space="0" w:sz="0" w:val="nil"/>
+                <w:right w:space="0" w:sz="0" w:val="nil"/>
+                <w:between w:space="0" w:sz="0" w:val="nil"/>
+              </w:pBdr>
+              <w:shd w:fill="auto" w:val="clear"/>
+              <w:spacing w:after="0" w:before="0" w:line="240" w:lineRule="auto"/>
+              <w:ind w:left="0" w:firstLine="0"/>
+              <w:rPr/>
+            </w:pPr>
+            <w:r>
+              <w:rPr>
+                <w:rtl w:val="0"/>
+              </w:rPr>
+              <w:t xml:space="preserve">        {0, 1, 1, 1, 1, 0, 0, 0},</w:t>
+            </w:r>
+          </w:p>
+          <w:p>
+            <w:pPr>
+              <w:pageBreakBefore w:val="0"/>
+              <w:pBdr>
+                <w:top w:space="0" w:sz="0" w:val="nil"/>
+                <w:left w:space="0" w:sz="0" w:val="nil"/>
+                <w:bottom w:space="0" w:sz="0" w:val="nil"/>
+                <w:right w:space="0" w:sz="0" w:val="nil"/>
+                <w:between w:space="0" w:sz="0" w:val="nil"/>
+              </w:pBdr>
+              <w:shd w:fill="auto" w:val="clear"/>
+              <w:spacing w:after="0" w:before="0" w:line="240" w:lineRule="auto"/>
+              <w:ind w:left="0" w:firstLine="0"/>
+              <w:rPr/>
+            </w:pPr>
+            <w:r>
+              <w:rPr>
+                <w:rtl w:val="0"/>
+              </w:rPr>
+              <w:t xml:space="preserve">        {1, 1, 1, 1, 0, 0, 0, 0}</w:t>
+            </w:r>
+          </w:p>
+          <w:p>
+            <w:pPr>
+              <w:pageBreakBefore w:val="0"/>
+              <w:pBdr>
+                <w:top w:space="0" w:sz="0" w:val="nil"/>
+                <w:left w:space="0" w:sz="0" w:val="nil"/>
+                <w:bottom w:space="0" w:sz="0" w:val="nil"/>
+                <w:right w:space="0" w:sz="0" w:val="nil"/>
+                <w:between w:space="0" w:sz="0" w:val="nil"/>
+              </w:pBdr>
+              <w:shd w:fill="auto" w:val="clear"/>
+              <w:spacing w:after="0" w:before="0" w:line="240" w:lineRule="auto"/>
+              <w:ind w:left="0" w:firstLine="0"/>
+              <w:rPr/>
+            </w:pPr>
+            <w:r>
+              <w:rPr>
+                <w:rtl w:val="0"/>
+              </w:rPr>
+            </w:r>
+          </w:p>
+        </w:tc>
+        <w:tc>
+          <w:tcPr>
+            <w:tcBorders>
+              <w:top w:color="c8ad73" w:space="0" w:sz="8" w:val="single"/>
+              <w:left w:color="c8ad73" w:space="0" w:sz="8" w:val="single"/>
+              <w:bottom w:color="c8ad73" w:space="0" w:sz="8" w:val="single"/>
+              <w:right w:color="c8ad73" w:space="0" w:sz="8" w:val="single"/>
+            </w:tcBorders>
+            <w:shd w:fill="auto" w:val="clear"/>
+            <w:tcMar>
+              <w:top w:w="100.0" w:type="dxa"/>
+              <w:left w:w="100.0" w:type="dxa"/>
+              <w:bottom w:w="100.0" w:type="dxa"/>
+              <w:right w:w="100.0" w:type="dxa"/>
+            </w:tcMar>
+            <w:vAlign w:val="center"/>
+          </w:tcPr>
+          <w:p>
+            <w:pPr>
+              <w:pageBreakBefore w:val="0"/>
+              <w:pBdr>
+                <w:top w:space="0" w:sz="0" w:val="nil"/>
+                <w:left w:space="0" w:sz="0" w:val="nil"/>
+                <w:bottom w:space="0" w:sz="0" w:val="nil"/>
+                <w:right w:space="0" w:sz="0" w:val="nil"/>
+                <w:between w:space="0" w:sz="0" w:val="nil"/>
+              </w:pBdr>
+              <w:shd w:fill="auto" w:val="clear"/>
+              <w:spacing w:after="0" w:before="0" w:line="240" w:lineRule="auto"/>
+              <w:ind w:left="0" w:firstLine="0"/>
+              <w:rPr/>
+            </w:pPr>
+            <w:r>
+              <w:rPr>
+                <w:rtl w:val="0"/>
+              </w:rPr>
+            </w:r>
+          </w:p>
+        </w:tc>
+      </w:tr>
     </w:tbl>
+    <w:p>
+      <w:pPr>
+        <w:pStyle w:val="Heading1"/>
+        <w:pageBreakBefore w:val="0"/>
+        <w:pBdr>
+          <w:top w:space="0" w:sz="0" w:val="nil"/>
+          <w:left w:space="0" w:sz="0" w:val="nil"/>
+          <w:bottom w:space="0" w:sz="0" w:val="nil"/>
+          <w:right w:space="0" w:sz="0" w:val="nil"/>
+          <w:between w:space="0" w:sz="0" w:val="nil"/>
+        </w:pBdr>
+        <w:shd w:fill="auto" w:val="clear"/>
+        <w:rPr/>
+      </w:pPr>
+      <w:bookmarkStart w:colFirst="0" w:colLast="0" w:name="_lrj79d4kjy5n" w:id="17"/>
+      <w:bookmarkEnd w:id="17"/>
+      <w:r>
+        <w:rPr>
+          <w:rtl w:val="0"/>
+        </w:rPr>
+      </w:r>
+    </w:p>
     <w:p>
       <w:pPr>
         <w:pStyle w:val="Heading1"/>

</xml_diff>